<commit_message>
Template of Title changed
</commit_message>
<xml_diff>
--- a/Title.docx
+++ b/Title.docx
@@ -390,7 +390,6 @@
                 <w:placeholder>
                   <w:docPart w:val="85C8A1A7175045A4BC7C22AAA31555DD"/>
                 </w:placeholder>
-                <w:showingPlcHdr/>
                 <w:comboBox>
                   <w:listItem w:value="Выберите элемент."/>
                   <w:listItem w:displayText="Практическое задание" w:value="Практическое задание"/>
@@ -400,10 +399,7 @@
               <w:sdtEndPr/>
               <w:sdtContent>
                 <w:r>
-                  <w:rPr>
-                    <w:rStyle w:val="aa"/>
-                  </w:rPr>
-                  <w:t>Выберите элемент.</w:t>
+                  <w:t>Лабораторная работа</w:t>
                 </w:r>
               </w:sdtContent>
             </w:sdt>
@@ -537,13 +533,22 @@
               <w:sdtEndPr/>
               <w:sdtContent>
                 <w:r>
-                  <w:t>Ди</w:t>
+                  <w:t xml:space="preserve">Основы </w:t>
                 </w:r>
                 <w:r>
-                  <w:t>с</w:t>
+                  <w:t>W</w:t>
                 </w:r>
                 <w:r>
-                  <w:t>циплина</w:t>
+                  <w:rPr>
+                    <w:lang w:val="en-US"/>
+                  </w:rPr>
+                  <w:t>EB</w:t>
+                </w:r>
+                <w:r>
+                  <w:t>-п</w:t>
+                </w:r>
+                <w:r>
+                  <w:t>рограммирования</w:t>
                 </w:r>
               </w:sdtContent>
             </w:sdt>
@@ -723,7 +728,7 @@
                 <w:sz w:val="24"/>
                 <w:szCs w:val="24"/>
               </w:rPr>
-              <w:t>Фамилия имя</w:t>
+              <w:t>Веселый Денис</w:t>
             </w:r>
           </w:p>
         </w:tc>
@@ -797,9 +802,8 @@
                     <w:rFonts w:cstheme="minorHAnsi"/>
                     <w:sz w:val="24"/>
                     <w:szCs w:val="24"/>
-                    <w:lang w:val="en-US"/>
                   </w:rPr>
-                  <w:t>1</w:t>
+                  <w:t>5</w:t>
                 </w:r>
               </w:p>
             </w:sdtContent>
@@ -830,7 +834,7 @@
                 <w:sz w:val="24"/>
                 <w:szCs w:val="24"/>
               </w:rPr>
-              <w:t>участников бригады</w:t>
+              <w:t>Ворончук Илья</w:t>
             </w:r>
           </w:p>
         </w:tc>
@@ -921,6 +925,15 @@
                 <w:szCs w:val="24"/>
               </w:rPr>
             </w:pPr>
+            <w:r>
+              <w:rPr>
+                <w:rFonts w:cstheme="minorHAnsi"/>
+                <w:caps/>
+                <w:sz w:val="24"/>
+                <w:szCs w:val="24"/>
+              </w:rPr>
+              <w:t>Лыкова Мария</w:t>
+            </w:r>
           </w:p>
         </w:tc>
       </w:tr>
@@ -1218,8 +1231,10 @@
                 <w:sz w:val="24"/>
                 <w:szCs w:val="24"/>
               </w:rPr>
-              <w:t>Фамилия И.О.</w:t>
+              <w:t>Цыгулин А.А.</w:t>
             </w:r>
+            <w:bookmarkStart w:id="1" w:name="_GoBack"/>
+            <w:bookmarkEnd w:id="1"/>
           </w:p>
         </w:tc>
       </w:tr>
@@ -3768,6 +3783,7 @@
     <w:rsid w:val="003D3D39"/>
     <w:rsid w:val="003E466A"/>
     <w:rsid w:val="005F376B"/>
+    <w:rsid w:val="006120C1"/>
     <w:rsid w:val="006846F6"/>
     <w:rsid w:val="00761E72"/>
     <w:rsid w:val="00821150"/>
@@ -4656,7 +4672,7 @@
 </file>
 
 <file path=customXml/itemProps1.xml><?xml version="1.0" encoding="utf-8"?>
-<ds:datastoreItem xmlns:ds="http://schemas.openxmlformats.org/officeDocument/2006/customXml" ds:itemID="{8D912D78-6A4F-480E-BBA0-99F82284E5CB}">
+<ds:datastoreItem xmlns:ds="http://schemas.openxmlformats.org/officeDocument/2006/customXml" ds:itemID="{91D291D9-273E-4AC2-97D8-D05A6508E144}">
   <ds:schemaRefs>
     <ds:schemaRef ds:uri="http://schemas.openxmlformats.org/officeDocument/2006/bibliography"/>
   </ds:schemaRefs>

</xml_diff>